<commit_message>
Edit date in godisnji.docx
</commit_message>
<xml_diff>
--- a/godisnji.docx
+++ b/godisnji.docx
@@ -110,7 +110,61 @@
           <w:szCs w:val="22"/>
           <w:lang w:val="hr-HR"/>
         </w:rPr>
-        <w:t>Đurđevac, 3.6.2024.</w:t>
+        <w:t xml:space="preserve">Đurđevac, </w:t>
+      </w:r>
+      <w:r>
+        <w:rPr>
+          <w:rFonts w:ascii="Arial" w:hAnsi="Arial"/>
+          <w:sz w:val="22"/>
+          <w:szCs w:val="22"/>
+          <w:lang w:val="hr-HR"/>
+        </w:rPr>
+        <w:t>7</w:t>
+      </w:r>
+      <w:r>
+        <w:rPr>
+          <w:rFonts w:ascii="Arial" w:hAnsi="Arial"/>
+          <w:sz w:val="22"/>
+          <w:szCs w:val="22"/>
+          <w:lang w:val="hr-HR"/>
+        </w:rPr>
+        <w:t>.</w:t>
+      </w:r>
+      <w:r>
+        <w:rPr>
+          <w:rFonts w:ascii="Arial" w:hAnsi="Arial"/>
+          <w:sz w:val="22"/>
+          <w:szCs w:val="22"/>
+          <w:lang w:val="hr-HR"/>
+        </w:rPr>
+        <w:t xml:space="preserve"> </w:t>
+      </w:r>
+      <w:r>
+        <w:rPr>
+          <w:rFonts w:ascii="Arial" w:hAnsi="Arial"/>
+          <w:sz w:val="22"/>
+          <w:szCs w:val="22"/>
+          <w:lang w:val="hr-HR"/>
+        </w:rPr>
+        <w:t>6.</w:t>
+      </w:r>
+      <w:r>
+        <w:rPr>
+          <w:rFonts w:ascii="Arial" w:hAnsi="Arial"/>
+          <w:sz w:val="22"/>
+          <w:szCs w:val="22"/>
+          <w:lang w:val="hr-HR"/>
+        </w:rPr>
+        <w:t xml:space="preserve"> </w:t>
+      </w:r>
+      <w:r>
+        <w:rPr>
+          <w:rFonts w:ascii="Arial" w:hAnsi="Arial"/>
+          <w:sz w:val="22"/>
+          <w:szCs w:val="22"/>
+          <w:lang w:val="hr-HR"/>
+        </w:rPr>
+        <w:t>2024.</w:t>
       </w:r>
     </w:p>
     <w:p>

</xml_diff>

<commit_message>
Edit and move render_godisnji, add comment
</commit_message>
<xml_diff>
--- a/godisnji.docx
+++ b/godisnji.docx
@@ -778,7 +778,7 @@
           <w:szCs w:val="22"/>
           <w:lang w:val="hr-HR"/>
         </w:rPr>
-        <w:t>test_ime</w:t>
+        <w:t>im_pr</w:t>
       </w:r>
       <w:proofErr w:type="spellEnd"/>
       <w:r>
@@ -797,7 +797,43 @@
           <w:szCs w:val="22"/>
           <w:lang w:val="hr-HR"/>
         </w:rPr>
-        <w:t>započet će dana 8.7.2024. godine.</w:t>
+        <w:t>započet će dana 8.</w:t>
+      </w:r>
+      <w:r>
+        <w:rPr>
+          <w:rFonts w:ascii="Arial" w:hAnsi="Arial"/>
+          <w:sz w:val="22"/>
+          <w:szCs w:val="22"/>
+          <w:lang w:val="hr-HR"/>
+        </w:rPr>
+        <w:t xml:space="preserve"> </w:t>
+      </w:r>
+      <w:r>
+        <w:rPr>
+          <w:rFonts w:ascii="Arial" w:hAnsi="Arial"/>
+          <w:sz w:val="22"/>
+          <w:szCs w:val="22"/>
+          <w:lang w:val="hr-HR"/>
+        </w:rPr>
+        <w:t>7.</w:t>
+      </w:r>
+      <w:r>
+        <w:rPr>
+          <w:rFonts w:ascii="Arial" w:hAnsi="Arial"/>
+          <w:sz w:val="22"/>
+          <w:szCs w:val="22"/>
+          <w:lang w:val="hr-HR"/>
+        </w:rPr>
+        <w:t xml:space="preserve"> </w:t>
+      </w:r>
+      <w:r>
+        <w:rPr>
+          <w:rFonts w:ascii="Arial" w:hAnsi="Arial"/>
+          <w:sz w:val="22"/>
+          <w:szCs w:val="22"/>
+          <w:lang w:val="hr-HR"/>
+        </w:rPr>
+        <w:t>2024. godine.</w:t>
       </w:r>
     </w:p>
     <w:p>
@@ -842,7 +878,7 @@
           <w:szCs w:val="22"/>
           <w:lang w:val="hr-HR"/>
         </w:rPr>
-        <w:t>test_ime</w:t>
+        <w:t>im_pr</w:t>
       </w:r>
       <w:proofErr w:type="spellEnd"/>
       <w:r>
@@ -852,7 +888,16 @@
           <w:szCs w:val="22"/>
           <w:lang w:val="hr-HR"/>
         </w:rPr>
-        <w:t xml:space="preserve"> }} </w:t>
+        <w:t xml:space="preserve"> </w:t>
+      </w:r>
+      <w:r>
+        <w:rPr>
+          <w:rFonts w:ascii="Arial" w:hAnsi="Arial"/>
+          <w:sz w:val="22"/>
+          <w:szCs w:val="22"/>
+          <w:lang w:val="hr-HR"/>
+        </w:rPr>
+        <w:t xml:space="preserve">}} </w:t>
       </w:r>
       <w:r>
         <w:rPr>

</xml_diff>

<commit_message>
Remove comment, edit godisnji.docx, edit spacing, add get_ime_zaposlenika_D
</commit_message>
<xml_diff>
--- a/godisnji.docx
+++ b/godisnji.docx
@@ -70,7 +70,25 @@
           <w:szCs w:val="22"/>
           <w:lang w:val="hr-HR"/>
         </w:rPr>
-        <w:t>KLASA:113-02/24-01/</w:t>
+        <w:t>KLASA:</w:t>
+      </w:r>
+      <w:r>
+        <w:rPr>
+          <w:rFonts w:ascii="Arial" w:hAnsi="Arial"/>
+          <w:sz w:val="22"/>
+          <w:szCs w:val="22"/>
+          <w:lang w:val="hr-HR"/>
+        </w:rPr>
+        <w:t xml:space="preserve"> </w:t>
+      </w:r>
+      <w:r>
+        <w:rPr>
+          <w:rFonts w:ascii="Arial" w:hAnsi="Arial"/>
+          <w:sz w:val="22"/>
+          <w:szCs w:val="22"/>
+          <w:lang w:val="hr-HR"/>
+        </w:rPr>
+        <w:t>113-02/24-01/</w:t>
       </w:r>
     </w:p>
     <w:p>
@@ -90,7 +108,25 @@
           <w:szCs w:val="22"/>
           <w:lang w:val="hr-HR"/>
         </w:rPr>
-        <w:t>URBROJ:2137-37-24-1</w:t>
+        <w:t>URBROJ:</w:t>
+      </w:r>
+      <w:r>
+        <w:rPr>
+          <w:rFonts w:ascii="Arial" w:hAnsi="Arial"/>
+          <w:sz w:val="22"/>
+          <w:szCs w:val="22"/>
+          <w:lang w:val="hr-HR"/>
+        </w:rPr>
+        <w:t xml:space="preserve"> </w:t>
+      </w:r>
+      <w:r>
+        <w:rPr>
+          <w:rFonts w:ascii="Arial" w:hAnsi="Arial"/>
+          <w:sz w:val="22"/>
+          <w:szCs w:val="22"/>
+          <w:lang w:val="hr-HR"/>
+        </w:rPr>
+        <w:t>2137-37-24-1</w:t>
       </w:r>
     </w:p>
     <w:p>
@@ -207,7 +243,7 @@
           <w:sz w:val="22"/>
           <w:szCs w:val="22"/>
         </w:rPr>
-        <w:t xml:space="preserve">       Na temelju članka 85. stavka 4. Zakona o radu („Narodne novine“ br. 93/14. , 127/17. , 98/19., 151/22., 64/23.),</w:t>
+        <w:t xml:space="preserve">       Na temelju članka 85. stavka 4. Zakona o radu („Narodne novine“ br. 93/14., 127/17., 98/19., 151/22., 64/23.),</w:t>
       </w:r>
       <w:r>
         <w:rPr>
@@ -582,7 +618,7 @@
           <w:sz w:val="22"/>
           <w:szCs w:val="22"/>
         </w:rPr>
-        <w:t xml:space="preserve"> 51/18.) te odredbi Pravilnika o radu Škole, ravnatelj Osnovne škole Đurđevac, donosi:</w:t>
+        <w:t xml:space="preserve"> 51/18.) te odredbi Pravilnika o radu Škole, ravnatelj Osnovne škole Đurđevac donosi:</w:t>
       </w:r>
     </w:p>
     <w:p>
@@ -714,7 +750,36 @@
           <w:szCs w:val="22"/>
           <w:lang w:val="hr-HR"/>
         </w:rPr>
-        <w:t xml:space="preserve">Ivi Beljan pripada pravo na godišnji odmor za 2024. godinu u trajanju od 30 radnih dana. </w:t>
+        <w:t xml:space="preserve">{{ </w:t>
+      </w:r>
+      <w:proofErr w:type="spellStart"/>
+      <w:r>
+        <w:rPr>
+          <w:rFonts w:ascii="Arial" w:hAnsi="Arial"/>
+          <w:sz w:val="22"/>
+          <w:szCs w:val="22"/>
+          <w:lang w:val="hr-HR"/>
+        </w:rPr>
+        <w:t>im_pr_D</w:t>
+      </w:r>
+      <w:proofErr w:type="spellEnd"/>
+      <w:r>
+        <w:rPr>
+          <w:rFonts w:ascii="Arial" w:hAnsi="Arial"/>
+          <w:sz w:val="22"/>
+          <w:szCs w:val="22"/>
+          <w:lang w:val="hr-HR"/>
+        </w:rPr>
+        <w:t xml:space="preserve"> }} </w:t>
+      </w:r>
+      <w:r>
+        <w:rPr>
+          <w:rFonts w:ascii="Arial" w:hAnsi="Arial"/>
+          <w:sz w:val="22"/>
+          <w:szCs w:val="22"/>
+          <w:lang w:val="hr-HR"/>
+        </w:rPr>
+        <w:t xml:space="preserve">pripada pravo na godišnji odmor za 2024. godinu u trajanju od 30 radnih dana. </w:t>
       </w:r>
     </w:p>
     <w:p>
@@ -1181,6 +1246,7 @@
     <w:p>
       <w:pPr>
         <w:pStyle w:val="BodyText"/>
+        <w:spacing w:line="360" w:lineRule="auto"/>
         <w:rPr>
           <w:rFonts w:ascii="Arial" w:hAnsi="Arial" w:cs="Arial"/>
           <w:sz w:val="22"/>
@@ -1247,7 +1313,15 @@
           <w:sz w:val="22"/>
           <w:szCs w:val="22"/>
         </w:rPr>
-        <w:t>2. Tajništvo</w:t>
+        <w:t>2. Tajništv</w:t>
+      </w:r>
+      <w:r>
+        <w:rPr>
+          <w:rFonts w:ascii="Arial" w:hAnsi="Arial" w:cs="Arial"/>
+          <w:sz w:val="22"/>
+          <w:szCs w:val="22"/>
+        </w:rPr>
+        <w:t>u</w:t>
       </w:r>
     </w:p>
     <w:p>
@@ -1267,7 +1341,16 @@
           <w:szCs w:val="22"/>
           <w:lang w:val="hr-HR"/>
         </w:rPr>
-        <w:t>3. Računovodstvo</w:t>
+        <w:t>3. Računovodstv</w:t>
+      </w:r>
+      <w:r>
+        <w:rPr>
+          <w:rFonts w:ascii="Arial" w:hAnsi="Arial" w:cs="Arial"/>
+          <w:sz w:val="22"/>
+          <w:szCs w:val="22"/>
+          <w:lang w:val="hr-HR"/>
+        </w:rPr>
+        <w:t>u</w:t>
       </w:r>
     </w:p>
     <w:p/>

</xml_diff>

<commit_message>
Def get_trajanje_god_odmora, move context_godisnji[im_pr], add tr to godisnji.docx
</commit_message>
<xml_diff>
--- a/godisnji.docx
+++ b/godisnji.docx
@@ -779,7 +779,45 @@
           <w:szCs w:val="22"/>
           <w:lang w:val="hr-HR"/>
         </w:rPr>
-        <w:t xml:space="preserve">pripada pravo na godišnji odmor za 2024. godinu u trajanju od 30 radnih dana. </w:t>
+        <w:t xml:space="preserve">pripada pravo na godišnji odmor za 2024. godinu u trajanju od </w:t>
+      </w:r>
+      <w:r>
+        <w:rPr>
+          <w:rFonts w:ascii="Arial" w:hAnsi="Arial"/>
+          <w:sz w:val="22"/>
+          <w:szCs w:val="22"/>
+          <w:lang w:val="hr-HR"/>
+        </w:rPr>
+        <w:t xml:space="preserve">{{ </w:t>
+      </w:r>
+      <w:proofErr w:type="spellStart"/>
+      <w:r>
+        <w:rPr>
+          <w:rFonts w:ascii="Arial" w:hAnsi="Arial"/>
+          <w:sz w:val="22"/>
+          <w:szCs w:val="22"/>
+          <w:lang w:val="hr-HR"/>
+        </w:rPr>
+        <w:t>tr</w:t>
+      </w:r>
+      <w:proofErr w:type="spellEnd"/>
+      <w:r>
+        <w:rPr>
+          <w:rFonts w:ascii="Arial" w:hAnsi="Arial"/>
+          <w:sz w:val="22"/>
+          <w:szCs w:val="22"/>
+          <w:lang w:val="hr-HR"/>
+        </w:rPr>
+        <w:t xml:space="preserve"> }}</w:t>
+      </w:r>
+      <w:r>
+        <w:rPr>
+          <w:rFonts w:ascii="Arial" w:hAnsi="Arial"/>
+          <w:sz w:val="22"/>
+          <w:szCs w:val="22"/>
+          <w:lang w:val="hr-HR"/>
+        </w:rPr>
+        <w:t xml:space="preserve"> radnih dana. </w:t>
       </w:r>
     </w:p>
     <w:p>

</xml_diff>

<commit_message>
Def get_dan_pocetak_god_odmora, add placeholders for day and month of yearly leave to godisnji.docx
</commit_message>
<xml_diff>
--- a/godisnji.docx
+++ b/godisnji.docx
@@ -900,7 +900,25 @@
           <w:szCs w:val="22"/>
           <w:lang w:val="hr-HR"/>
         </w:rPr>
-        <w:t>započet će dana 8.</w:t>
+        <w:t xml:space="preserve">započet će dana </w:t>
+      </w:r>
+      <w:r>
+        <w:rPr>
+          <w:rFonts w:ascii="Arial" w:hAnsi="Arial"/>
+          <w:sz w:val="22"/>
+          <w:szCs w:val="22"/>
+          <w:lang w:val="hr-HR"/>
+        </w:rPr>
+        <w:t>{{ dg }}</w:t>
+      </w:r>
+      <w:r>
+        <w:rPr>
+          <w:rFonts w:ascii="Arial" w:hAnsi="Arial"/>
+          <w:sz w:val="22"/>
+          <w:szCs w:val="22"/>
+          <w:lang w:val="hr-HR"/>
+        </w:rPr>
+        <w:t>.</w:t>
       </w:r>
       <w:r>
         <w:rPr>
@@ -918,7 +936,16 @@
           <w:szCs w:val="22"/>
           <w:lang w:val="hr-HR"/>
         </w:rPr>
-        <w:t>7.</w:t>
+        <w:t>{{ mg }}</w:t>
+      </w:r>
+      <w:r>
+        <w:rPr>
+          <w:rFonts w:ascii="Arial" w:hAnsi="Arial"/>
+          <w:sz w:val="22"/>
+          <w:szCs w:val="22"/>
+          <w:lang w:val="hr-HR"/>
+        </w:rPr>
+        <w:t>.</w:t>
       </w:r>
       <w:r>
         <w:rPr>

</xml_diff>

<commit_message>
Def get_povratak_na_rad_dan, get_povratak_na_rad_mjesec, edit godisnji.docx
</commit_message>
<xml_diff>
--- a/godisnji.docx
+++ b/godisnji.docx
@@ -1036,7 +1036,92 @@
           <w:szCs w:val="22"/>
           <w:lang w:val="hr-HR"/>
         </w:rPr>
-        <w:t>obvezna je vratiti se na rad dana 21. 8. 2024. godine.</w:t>
+        <w:t xml:space="preserve">obvezna je vratiti se na rad dana </w:t>
+      </w:r>
+      <w:r>
+        <w:rPr>
+          <w:rFonts w:ascii="Arial" w:hAnsi="Arial"/>
+          <w:sz w:val="22"/>
+          <w:szCs w:val="22"/>
+          <w:lang w:val="hr-HR"/>
+        </w:rPr>
+        <w:t xml:space="preserve">{{ </w:t>
+      </w:r>
+      <w:proofErr w:type="spellStart"/>
+      <w:r>
+        <w:rPr>
+          <w:rFonts w:ascii="Arial" w:hAnsi="Arial"/>
+          <w:sz w:val="22"/>
+          <w:szCs w:val="22"/>
+          <w:lang w:val="hr-HR"/>
+        </w:rPr>
+        <w:t>dpnr</w:t>
+      </w:r>
+      <w:proofErr w:type="spellEnd"/>
+      <w:r>
+        <w:rPr>
+          <w:rFonts w:ascii="Arial" w:hAnsi="Arial"/>
+          <w:sz w:val="22"/>
+          <w:szCs w:val="22"/>
+          <w:lang w:val="hr-HR"/>
+        </w:rPr>
+        <w:t xml:space="preserve"> }}</w:t>
+      </w:r>
+      <w:r>
+        <w:rPr>
+          <w:rFonts w:ascii="Arial" w:hAnsi="Arial"/>
+          <w:sz w:val="22"/>
+          <w:szCs w:val="22"/>
+          <w:lang w:val="hr-HR"/>
+        </w:rPr>
+        <w:t xml:space="preserve">. </w:t>
+      </w:r>
+      <w:r>
+        <w:rPr>
+          <w:rFonts w:ascii="Arial" w:hAnsi="Arial"/>
+          <w:sz w:val="22"/>
+          <w:szCs w:val="22"/>
+          <w:lang w:val="hr-HR"/>
+        </w:rPr>
+        <w:t xml:space="preserve">{{ </w:t>
+      </w:r>
+      <w:proofErr w:type="spellStart"/>
+      <w:r>
+        <w:rPr>
+          <w:rFonts w:ascii="Arial" w:hAnsi="Arial"/>
+          <w:sz w:val="22"/>
+          <w:szCs w:val="22"/>
+          <w:lang w:val="hr-HR"/>
+        </w:rPr>
+        <w:t>mjpnr</w:t>
+      </w:r>
+      <w:proofErr w:type="spellEnd"/>
+      <w:r>
+        <w:rPr>
+          <w:rFonts w:ascii="Arial" w:hAnsi="Arial"/>
+          <w:sz w:val="22"/>
+          <w:szCs w:val="22"/>
+          <w:lang w:val="hr-HR"/>
+        </w:rPr>
+        <w:t xml:space="preserve"> </w:t>
+      </w:r>
+      <w:r>
+        <w:rPr>
+          <w:rFonts w:ascii="Arial" w:hAnsi="Arial"/>
+          <w:sz w:val="22"/>
+          <w:szCs w:val="22"/>
+          <w:lang w:val="hr-HR"/>
+        </w:rPr>
+        <w:t>}}</w:t>
+      </w:r>
+      <w:r>
+        <w:rPr>
+          <w:rFonts w:ascii="Arial" w:hAnsi="Arial"/>
+          <w:sz w:val="22"/>
+          <w:szCs w:val="22"/>
+          <w:lang w:val="hr-HR"/>
+        </w:rPr>
+        <w:t>. 2024. godine.</w:t>
       </w:r>
     </w:p>
     <w:p>

</xml_diff>

<commit_message>
Edit context_godisnji to [mjod], edit godisnji.docx
</commit_message>
<xml_diff>
--- a/godisnji.docx
+++ b/godisnji.docx
@@ -155,7 +155,27 @@
           <w:szCs w:val="22"/>
           <w:lang w:val="hr-HR"/>
         </w:rPr>
-        <w:t>7</w:t>
+        <w:t xml:space="preserve">{{ </w:t>
+      </w:r>
+      <w:proofErr w:type="spellStart"/>
+      <w:r>
+        <w:rPr>
+          <w:rFonts w:ascii="Arial" w:hAnsi="Arial"/>
+          <w:sz w:val="22"/>
+          <w:szCs w:val="22"/>
+          <w:lang w:val="hr-HR"/>
+        </w:rPr>
+        <w:t>dod</w:t>
+      </w:r>
+      <w:proofErr w:type="spellEnd"/>
+      <w:r>
+        <w:rPr>
+          <w:rFonts w:ascii="Arial" w:hAnsi="Arial"/>
+          <w:sz w:val="22"/>
+          <w:szCs w:val="22"/>
+          <w:lang w:val="hr-HR"/>
+        </w:rPr>
+        <w:t xml:space="preserve"> }}</w:t>
       </w:r>
       <w:r>
         <w:rPr>
@@ -182,7 +202,36 @@
           <w:szCs w:val="22"/>
           <w:lang w:val="hr-HR"/>
         </w:rPr>
-        <w:t>6.</w:t>
+        <w:t xml:space="preserve">{{ </w:t>
+      </w:r>
+      <w:proofErr w:type="spellStart"/>
+      <w:r>
+        <w:rPr>
+          <w:rFonts w:ascii="Arial" w:hAnsi="Arial"/>
+          <w:sz w:val="22"/>
+          <w:szCs w:val="22"/>
+          <w:lang w:val="hr-HR"/>
+        </w:rPr>
+        <w:t>mjod</w:t>
+      </w:r>
+      <w:proofErr w:type="spellEnd"/>
+      <w:r>
+        <w:rPr>
+          <w:rFonts w:ascii="Arial" w:hAnsi="Arial"/>
+          <w:sz w:val="22"/>
+          <w:szCs w:val="22"/>
+          <w:lang w:val="hr-HR"/>
+        </w:rPr>
+        <w:t xml:space="preserve"> }}</w:t>
+      </w:r>
+      <w:r>
+        <w:rPr>
+          <w:rFonts w:ascii="Arial" w:hAnsi="Arial"/>
+          <w:sz w:val="22"/>
+          <w:szCs w:val="22"/>
+          <w:lang w:val="hr-HR"/>
+        </w:rPr>
+        <w:t>.</w:t>
       </w:r>
       <w:r>
         <w:rPr>

</xml_diff>

<commit_message>
Def get_klasa_odluke_textbox, edit godisnji.docx
</commit_message>
<xml_diff>
--- a/godisnji.docx
+++ b/godisnji.docx
@@ -89,6 +89,35 @@
           <w:lang w:val="hr-HR"/>
         </w:rPr>
         <w:t>113-02/24-01/</w:t>
+      </w:r>
+      <w:r>
+        <w:rPr>
+          <w:rFonts w:ascii="Arial" w:hAnsi="Arial"/>
+          <w:sz w:val="22"/>
+          <w:szCs w:val="22"/>
+          <w:lang w:val="hr-HR"/>
+        </w:rPr>
+        <w:t xml:space="preserve">{{ </w:t>
+      </w:r>
+      <w:proofErr w:type="spellStart"/>
+      <w:r>
+        <w:rPr>
+          <w:rFonts w:ascii="Arial" w:hAnsi="Arial"/>
+          <w:sz w:val="22"/>
+          <w:szCs w:val="22"/>
+          <w:lang w:val="hr-HR"/>
+        </w:rPr>
+        <w:t>klasa_god</w:t>
+      </w:r>
+      <w:proofErr w:type="spellEnd"/>
+      <w:r>
+        <w:rPr>
+          <w:rFonts w:ascii="Arial" w:hAnsi="Arial"/>
+          <w:sz w:val="22"/>
+          <w:szCs w:val="22"/>
+          <w:lang w:val="hr-HR"/>
+        </w:rPr>
+        <w:t xml:space="preserve"> }}</w:t>
       </w:r>
     </w:p>
     <w:p>

</xml_diff>

<commit_message>
Def get_spol_zaposlenika_god, edit godisnji.docx
</commit_message>
<xml_diff>
--- a/godisnji.docx
+++ b/godisnji.docx
@@ -1114,7 +1114,36 @@
           <w:szCs w:val="22"/>
           <w:lang w:val="hr-HR"/>
         </w:rPr>
-        <w:t xml:space="preserve">obvezna je vratiti se na rad dana </w:t>
+        <w:t xml:space="preserve">{{ </w:t>
+      </w:r>
+      <w:proofErr w:type="spellStart"/>
+      <w:r>
+        <w:rPr>
+          <w:rFonts w:ascii="Arial" w:hAnsi="Arial"/>
+          <w:sz w:val="22"/>
+          <w:szCs w:val="22"/>
+          <w:lang w:val="hr-HR"/>
+        </w:rPr>
+        <w:t>obv</w:t>
+      </w:r>
+      <w:proofErr w:type="spellEnd"/>
+      <w:r>
+        <w:rPr>
+          <w:rFonts w:ascii="Arial" w:hAnsi="Arial"/>
+          <w:sz w:val="22"/>
+          <w:szCs w:val="22"/>
+          <w:lang w:val="hr-HR"/>
+        </w:rPr>
+        <w:t xml:space="preserve"> }}</w:t>
+      </w:r>
+      <w:r>
+        <w:rPr>
+          <w:rFonts w:ascii="Arial" w:hAnsi="Arial"/>
+          <w:sz w:val="22"/>
+          <w:szCs w:val="22"/>
+          <w:lang w:val="hr-HR"/>
+        </w:rPr>
+        <w:t xml:space="preserve"> je vratiti se na rad dana </w:t>
       </w:r>
       <w:r>
         <w:rPr>
@@ -1254,19 +1283,37 @@
           <w:szCs w:val="22"/>
           <w:lang w:val="hr-HR"/>
         </w:rPr>
-        <w:t>NAPUTAK O ZAŠTITI PRAVA: Protiv ove Odluke radnik/</w:t>
-      </w:r>
-      <w:proofErr w:type="spellStart"/>
-      <w:r>
-        <w:rPr>
-          <w:rFonts w:ascii="Arial" w:hAnsi="Arial"/>
-          <w:sz w:val="22"/>
-          <w:szCs w:val="22"/>
-          <w:lang w:val="hr-HR"/>
-        </w:rPr>
-        <w:t>ca</w:t>
-      </w:r>
-      <w:proofErr w:type="spellEnd"/>
+        <w:t xml:space="preserve">NAPUTAK O ZAŠTITI PRAVA: Protiv ove Odluke </w:t>
+      </w:r>
+      <w:r>
+        <w:rPr>
+          <w:rFonts w:ascii="Arial" w:hAnsi="Arial"/>
+          <w:sz w:val="22"/>
+          <w:szCs w:val="22"/>
+          <w:lang w:val="hr-HR"/>
+        </w:rPr>
+        <w:t xml:space="preserve">{{ </w:t>
+      </w:r>
+      <w:proofErr w:type="spellStart"/>
+      <w:r>
+        <w:rPr>
+          <w:rFonts w:ascii="Arial" w:hAnsi="Arial"/>
+          <w:sz w:val="22"/>
+          <w:szCs w:val="22"/>
+          <w:lang w:val="hr-HR"/>
+        </w:rPr>
+        <w:t>radn</w:t>
+      </w:r>
+      <w:proofErr w:type="spellEnd"/>
+      <w:r>
+        <w:rPr>
+          <w:rFonts w:ascii="Arial" w:hAnsi="Arial"/>
+          <w:sz w:val="22"/>
+          <w:szCs w:val="22"/>
+          <w:lang w:val="hr-HR"/>
+        </w:rPr>
+        <w:t xml:space="preserve"> }}</w:t>
+      </w:r>
       <w:r>
         <w:rPr>
           <w:rFonts w:ascii="Arial" w:hAnsi="Arial"/>
@@ -1505,18 +1552,68 @@
           <w:sz w:val="22"/>
           <w:szCs w:val="22"/>
         </w:rPr>
-        <w:t>1. Radniku/</w:t>
-      </w:r>
-      <w:proofErr w:type="spellStart"/>
-      <w:r>
-        <w:rPr>
-          <w:rFonts w:ascii="Arial" w:hAnsi="Arial" w:cs="Arial"/>
-          <w:sz w:val="22"/>
-          <w:szCs w:val="22"/>
-        </w:rPr>
-        <w:t>ci:primio</w:t>
-      </w:r>
-      <w:proofErr w:type="spellEnd"/>
+        <w:t xml:space="preserve">1. </w:t>
+      </w:r>
+      <w:r>
+        <w:rPr>
+          <w:rFonts w:ascii="Arial" w:hAnsi="Arial" w:cs="Arial"/>
+          <w:sz w:val="22"/>
+          <w:szCs w:val="22"/>
+        </w:rPr>
+        <w:t xml:space="preserve">{{ </w:t>
+      </w:r>
+      <w:proofErr w:type="spellStart"/>
+      <w:r>
+        <w:rPr>
+          <w:rFonts w:ascii="Arial" w:hAnsi="Arial" w:cs="Arial"/>
+          <w:sz w:val="22"/>
+          <w:szCs w:val="22"/>
+        </w:rPr>
+        <w:t>Rdn</w:t>
+      </w:r>
+      <w:proofErr w:type="spellEnd"/>
+      <w:r>
+        <w:rPr>
+          <w:rFonts w:ascii="Arial" w:hAnsi="Arial" w:cs="Arial"/>
+          <w:sz w:val="22"/>
+          <w:szCs w:val="22"/>
+        </w:rPr>
+        <w:t xml:space="preserve"> }}</w:t>
+      </w:r>
+      <w:r>
+        <w:rPr>
+          <w:rFonts w:ascii="Arial" w:hAnsi="Arial" w:cs="Arial"/>
+          <w:sz w:val="22"/>
+          <w:szCs w:val="22"/>
+        </w:rPr>
+        <w:t>:</w:t>
+      </w:r>
+      <w:r>
+        <w:rPr>
+          <w:rFonts w:ascii="Arial" w:hAnsi="Arial" w:cs="Arial"/>
+          <w:sz w:val="22"/>
+          <w:szCs w:val="22"/>
+        </w:rPr>
+        <w:t xml:space="preserve"> {{ </w:t>
+      </w:r>
+      <w:proofErr w:type="spellStart"/>
+      <w:r>
+        <w:rPr>
+          <w:rFonts w:ascii="Arial" w:hAnsi="Arial" w:cs="Arial"/>
+          <w:sz w:val="22"/>
+          <w:szCs w:val="22"/>
+        </w:rPr>
+        <w:t>prim</w:t>
+      </w:r>
+      <w:proofErr w:type="spellEnd"/>
+      <w:r>
+        <w:rPr>
+          <w:rFonts w:ascii="Arial" w:hAnsi="Arial" w:cs="Arial"/>
+          <w:sz w:val="22"/>
+          <w:szCs w:val="22"/>
+        </w:rPr>
+        <w:t xml:space="preserve"> }}</w:t>
+      </w:r>
       <w:r>
         <w:rPr>
           <w:rFonts w:ascii="Arial" w:hAnsi="Arial" w:cs="Arial"/>

</xml_diff>